<commit_message>
change title in the word file
</commit_message>
<xml_diff>
--- a/Tendentsii_na_rynke_truda.docx
+++ b/Tendentsii_na_rynke_truda.docx
@@ -11,6 +11,19 @@
         <w:t>Тенденции на рынке труда</w:t>
       </w:r>
       <w:bookmarkEnd w:id="0"/>
+      <w:r>
+        <w:t>.</w:t>
+      </w:r>
+    </w:p>
+    <w:p>
+      <w:pPr>
+        <w:pStyle w:val="1"/>
+      </w:pPr>
+      <w:r>
+        <w:t>Причина тряски?</w:t>
+      </w:r>
+      <w:bookmarkStart w:id="1" w:name="_GoBack"/>
+      <w:bookmarkEnd w:id="1"/>
       <w:r>
         <w:br w:type="page"/>
       </w:r>
@@ -374,11 +387,11 @@
       <w:pPr>
         <w:pStyle w:val="2"/>
       </w:pPr>
-      <w:bookmarkStart w:id="1" w:name="_Toc190866641"/>
+      <w:bookmarkStart w:id="2" w:name="_Toc190866641"/>
       <w:r>
         <w:t>Экономическая активность населения.</w:t>
       </w:r>
-      <w:bookmarkEnd w:id="1"/>
+      <w:bookmarkEnd w:id="2"/>
     </w:p>
     <w:p>
       <w:pPr>
@@ -396,12 +409,10 @@
       <w:r>
         <w:t xml:space="preserve">-72 лет (занятые + безработные) составила 74,8 </w:t>
       </w:r>
-      <w:proofErr w:type="spellStart"/>
       <w:proofErr w:type="gramStart"/>
       <w:r>
         <w:t>млн.человек</w:t>
       </w:r>
-      <w:proofErr w:type="spellEnd"/>
       <w:proofErr w:type="gramEnd"/>
       <w:r>
         <w:t>. Уровень экономической активности населения в возрасте 15-72 лет (отношение численности экономически активного населения к общей численности населения данной возрастной группы) составил 67,4%.</w:t>
@@ -414,30 +425,18 @@
       <w:r>
         <w:t xml:space="preserve">В численности экономически активного населения 69,9 </w:t>
       </w:r>
-      <w:proofErr w:type="spellStart"/>
       <w:proofErr w:type="gramStart"/>
       <w:r>
         <w:t>млн.человек</w:t>
       </w:r>
-      <w:proofErr w:type="spellEnd"/>
       <w:proofErr w:type="gramEnd"/>
       <w:r>
-        <w:t xml:space="preserve"> классифицировались как занятые экономической деятельностью и 4,9 </w:t>
-      </w:r>
-      <w:proofErr w:type="spellStart"/>
+        <w:t xml:space="preserve"> классифицировались как занятые экономической деятельностью и 4,9 млн.человек - как безработные с применением критериев МОТ (то есть не имели работы или доходного занятия, искали работу и были готовы приступить к ней в обследуемую неделю). По сравнению с I кварталом 2011г. численность занятого населения увеличилась на 0,5 млн. человек, или на 0,7%, численность безработных сократилась на 0,7 </w:t>
+      </w:r>
+      <w:proofErr w:type="gramStart"/>
       <w:r>
         <w:t>млн.человек</w:t>
       </w:r>
-      <w:proofErr w:type="spellEnd"/>
-      <w:r>
-        <w:t xml:space="preserve"> - как безработные с применением критериев МОТ (то есть не имели работы или доходного занятия, искали работу и были готовы приступить к ней в обследуемую неделю). По сравнению с I кварталом 2011г. численность занятого населения увеличилась на 0,5 млн. человек, или на 0,7%, численность безработных сократилась на 0,7 </w:t>
-      </w:r>
-      <w:proofErr w:type="spellStart"/>
-      <w:proofErr w:type="gramStart"/>
-      <w:r>
-        <w:t>млн.человек</w:t>
-      </w:r>
-      <w:proofErr w:type="spellEnd"/>
       <w:proofErr w:type="gramEnd"/>
       <w:r>
         <w:t>, или на 13,3%.</w:t>
@@ -514,12 +513,12 @@
       <w:pPr>
         <w:pStyle w:val="2"/>
       </w:pPr>
-      <w:bookmarkStart w:id="2" w:name="_Toc190866642"/>
+      <w:bookmarkStart w:id="3" w:name="_Toc190866642"/>
       <w:r>
         <w:lastRenderedPageBreak/>
         <w:t>Безработица среди мужчин и женщин.</w:t>
       </w:r>
-      <w:bookmarkEnd w:id="2"/>
+      <w:bookmarkEnd w:id="3"/>
     </w:p>
     <w:p>
       <w:pPr>
@@ -632,11 +631,11 @@
       <w:pPr>
         <w:pStyle w:val="2"/>
       </w:pPr>
-      <w:bookmarkStart w:id="3" w:name="_Toc190866643"/>
+      <w:bookmarkStart w:id="4" w:name="_Toc190866643"/>
       <w:r>
         <w:t>Занятость, безработица и уровень образования населения.</w:t>
       </w:r>
-      <w:bookmarkEnd w:id="3"/>
+      <w:bookmarkEnd w:id="4"/>
     </w:p>
     <w:p>
       <w:pPr>
@@ -853,12 +852,7 @@
       </w:pPr>
       <w:r>
         <w:lastRenderedPageBreak/>
-        <w:t>Табли</w:t>
-      </w:r>
-      <w:bookmarkStart w:id="4" w:name="_GoBack"/>
-      <w:bookmarkEnd w:id="4"/>
-      <w:r>
-        <w:t>ца 1</w:t>
+        <w:t>Таблица 1</w:t>
       </w:r>
       <w:r>
         <w:t xml:space="preserve">. </w:t>
@@ -929,12 +923,10 @@
             <w:r>
               <w:t xml:space="preserve">Экономически активное население, </w:t>
             </w:r>
-            <w:proofErr w:type="spellStart"/>
             <w:proofErr w:type="gramStart"/>
             <w:r>
               <w:t>тыс.человек</w:t>
             </w:r>
-            <w:proofErr w:type="spellEnd"/>
             <w:proofErr w:type="gramEnd"/>
           </w:p>
         </w:tc>
@@ -1487,13 +1479,8 @@
               <w:jc w:val="both"/>
             </w:pPr>
             <w:r>
-              <w:t xml:space="preserve">образование и </w:t>
-            </w:r>
-            <w:proofErr w:type="spellStart"/>
-            <w:r>
-              <w:t>педогогика</w:t>
-            </w:r>
-            <w:proofErr w:type="spellEnd"/>
+              <w:t>образование и педогогика</w:t>
+            </w:r>
           </w:p>
         </w:tc>
         <w:tc>
@@ -2069,12 +2056,8 @@
             </w:r>
             <w:r>
               <w:br/>
-            </w:r>
-            <w:proofErr w:type="spellStart"/>
-            <w:r>
               <w:t>материалообработка</w:t>
             </w:r>
-            <w:proofErr w:type="spellEnd"/>
           </w:p>
         </w:tc>
         <w:tc>
@@ -4670,7 +4653,7 @@
 </file>
 
 <file path=customXml/itemProps1.xml><?xml version="1.0" encoding="utf-8"?>
-<ds:datastoreItem xmlns:ds="http://schemas.openxmlformats.org/officeDocument/2006/customXml" ds:itemID="{E71749B7-BCFA-45B0-A396-15BE5D39BA60}">
+<ds:datastoreItem xmlns:ds="http://schemas.openxmlformats.org/officeDocument/2006/customXml" ds:itemID="{26F7E3C6-8653-4444-952F-9A32689E224E}">
   <ds:schemaRefs>
     <ds:schemaRef ds:uri="http://schemas.openxmlformats.org/officeDocument/2006/bibliography"/>
   </ds:schemaRefs>

</xml_diff>

<commit_message>
An answer given to the preposterous question in the title. Be polite next time.
</commit_message>
<xml_diff>
--- a/Tendentsii_na_rynke_truda.docx
+++ b/Tendentsii_na_rynke_truda.docx
@@ -4,7 +4,7 @@
   <w:body>
     <w:p>
       <w:pPr>
-        <w:pStyle w:val="1"/>
+        <w:pStyle w:val="Heading1"/>
       </w:pPr>
       <w:bookmarkStart w:id="0" w:name="_Toc190866640"/>
       <w:r>
@@ -17,10 +17,18 @@
     </w:p>
     <w:p>
       <w:pPr>
-        <w:pStyle w:val="1"/>
+        <w:pStyle w:val="Heading1"/>
       </w:pPr>
       <w:r>
         <w:t>Причина тряски?</w:t>
+      </w:r>
+    </w:p>
+    <w:p>
+      <w:pPr>
+        <w:pStyle w:val="Heading1"/>
+      </w:pPr>
+      <w:r>
+        <w:t>Тремор.</w:t>
       </w:r>
       <w:bookmarkStart w:id="1" w:name="_GoBack"/>
       <w:bookmarkEnd w:id="1"/>
@@ -52,7 +60,7 @@
       <w:sdtContent>
         <w:p>
           <w:pPr>
-            <w:pStyle w:val="af2"/>
+            <w:pStyle w:val="TOCHeading"/>
           </w:pPr>
           <w:r>
             <w:t>Оглавление</w:t>
@@ -60,7 +68,7 @@
         </w:p>
         <w:p>
           <w:pPr>
-            <w:pStyle w:val="13"/>
+            <w:pStyle w:val="TOC1"/>
             <w:tabs>
               <w:tab w:val="right" w:leader="dot" w:pos="9345"/>
             </w:tabs>
@@ -83,7 +91,7 @@
           <w:hyperlink w:anchor="_Toc190866640" w:history="1">
             <w:r>
               <w:rPr>
-                <w:rStyle w:val="a5"/>
+                <w:rStyle w:val="Hyperlink"/>
                 <w:noProof/>
               </w:rPr>
               <w:t>Тенденции на рынке труда</w:t>
@@ -140,7 +148,7 @@
         </w:p>
         <w:p>
           <w:pPr>
-            <w:pStyle w:val="23"/>
+            <w:pStyle w:val="TOC2"/>
             <w:tabs>
               <w:tab w:val="right" w:leader="dot" w:pos="9345"/>
             </w:tabs>
@@ -154,7 +162,7 @@
           <w:hyperlink w:anchor="_Toc190866641" w:history="1">
             <w:r>
               <w:rPr>
-                <w:rStyle w:val="a5"/>
+                <w:rStyle w:val="Hyperlink"/>
                 <w:noProof/>
               </w:rPr>
               <w:t>Экономическая активность населения.</w:t>
@@ -211,7 +219,7 @@
         </w:p>
         <w:p>
           <w:pPr>
-            <w:pStyle w:val="23"/>
+            <w:pStyle w:val="TOC2"/>
             <w:tabs>
               <w:tab w:val="right" w:leader="dot" w:pos="9345"/>
             </w:tabs>
@@ -225,7 +233,7 @@
           <w:hyperlink w:anchor="_Toc190866642" w:history="1">
             <w:r>
               <w:rPr>
-                <w:rStyle w:val="a5"/>
+                <w:rStyle w:val="Hyperlink"/>
                 <w:noProof/>
               </w:rPr>
               <w:t>Безработица среди мужчин и женщин.</w:t>
@@ -282,7 +290,7 @@
         </w:p>
         <w:p>
           <w:pPr>
-            <w:pStyle w:val="23"/>
+            <w:pStyle w:val="TOC2"/>
             <w:tabs>
               <w:tab w:val="right" w:leader="dot" w:pos="9345"/>
             </w:tabs>
@@ -296,7 +304,7 @@
           <w:hyperlink w:anchor="_Toc190866643" w:history="1">
             <w:r>
               <w:rPr>
-                <w:rStyle w:val="a5"/>
+                <w:rStyle w:val="Hyperlink"/>
                 <w:noProof/>
               </w:rPr>
               <w:t>Занятость, безработица и уровень образования населения.</w:t>
@@ -385,7 +393,7 @@
     </w:p>
     <w:p>
       <w:pPr>
-        <w:pStyle w:val="2"/>
+        <w:pStyle w:val="Heading2"/>
       </w:pPr>
       <w:bookmarkStart w:id="2" w:name="_Toc190866641"/>
       <w:r>
@@ -511,7 +519,7 @@
     </w:p>
     <w:p>
       <w:pPr>
-        <w:pStyle w:val="2"/>
+        <w:pStyle w:val="Heading2"/>
       </w:pPr>
       <w:bookmarkStart w:id="3" w:name="_Toc190866642"/>
       <w:r>
@@ -543,7 +551,7 @@
       </w:r>
       <w:r>
         <w:rPr>
-          <w:rStyle w:val="af5"/>
+          <w:rStyle w:val="FootnoteReference"/>
         </w:rPr>
         <w:footnoteReference w:id="1"/>
       </w:r>
@@ -629,7 +637,7 @@
     </w:p>
     <w:p>
       <w:pPr>
-        <w:pStyle w:val="2"/>
+        <w:pStyle w:val="Heading2"/>
       </w:pPr>
       <w:bookmarkStart w:id="4" w:name="_Toc190866643"/>
       <w:r>
@@ -753,7 +761,7 @@
       </w:r>
       <w:r>
         <w:rPr>
-          <w:rStyle w:val="af5"/>
+          <w:rStyle w:val="FootnoteReference"/>
         </w:rPr>
         <w:footnoteReference w:id="2"/>
       </w:r>
@@ -762,7 +770,7 @@
       </w:r>
       <w:r>
         <w:rPr>
-          <w:rStyle w:val="af5"/>
+          <w:rStyle w:val="FootnoteReference"/>
         </w:rPr>
         <w:footnoteReference w:id="3"/>
       </w:r>
@@ -877,7 +885,7 @@
     </w:p>
     <w:tbl>
       <w:tblPr>
-        <w:tblStyle w:val="24"/>
+        <w:tblStyle w:val="20"/>
         <w:tblW w:w="11165" w:type="dxa"/>
         <w:tblLook w:val="04A0" w:firstRow="1" w:lastRow="0" w:firstColumn="1" w:lastColumn="0" w:noHBand="0" w:noVBand="1"/>
       </w:tblPr>
@@ -2669,7 +2677,7 @@
     <w:sdtContent>
       <w:p>
         <w:pPr>
-          <w:pStyle w:val="af0"/>
+          <w:pStyle w:val="Footer"/>
           <w:jc w:val="center"/>
         </w:pPr>
         <w:r>
@@ -2692,7 +2700,7 @@
   </w:sdt>
   <w:p>
     <w:pPr>
-      <w:pStyle w:val="af0"/>
+      <w:pStyle w:val="Footer"/>
     </w:pPr>
   </w:p>
 </w:ftr>
@@ -2723,11 +2731,11 @@
   <w:footnote w:id="1">
     <w:p>
       <w:pPr>
-        <w:pStyle w:val="af3"/>
+        <w:pStyle w:val="FootnoteText"/>
       </w:pPr>
       <w:r>
         <w:rPr>
-          <w:rStyle w:val="af5"/>
+          <w:rStyle w:val="FootnoteReference"/>
         </w:rPr>
         <w:footnoteRef/>
       </w:r>
@@ -2742,11 +2750,11 @@
   <w:footnote w:id="2">
     <w:p>
       <w:pPr>
-        <w:pStyle w:val="af3"/>
+        <w:pStyle w:val="FootnoteText"/>
       </w:pPr>
       <w:r>
         <w:rPr>
-          <w:rStyle w:val="af5"/>
+          <w:rStyle w:val="FootnoteReference"/>
         </w:rPr>
         <w:footnoteRef/>
       </w:r>
@@ -2764,11 +2772,11 @@
   <w:footnote w:id="3">
     <w:p>
       <w:pPr>
-        <w:pStyle w:val="af3"/>
+        <w:pStyle w:val="FootnoteText"/>
       </w:pPr>
       <w:r>
         <w:rPr>
-          <w:rStyle w:val="af5"/>
+          <w:rStyle w:val="FootnoteReference"/>
         </w:rPr>
         <w:footnoteRef/>
       </w:r>
@@ -3172,9 +3180,9 @@
     <w:lsdException w:name="Unresolved Mention" w:semiHidden="1" w:unhideWhenUsed="1"/>
     <w:lsdException w:name="Smart Link" w:semiHidden="1" w:unhideWhenUsed="1"/>
   </w:latentStyles>
-  <w:style w:type="paragraph" w:default="1" w:styleId="a">
+  <w:style w:type="paragraph" w:default="1" w:styleId="Normal">
     <w:name w:val="Normal"/>
-    <w:next w:val="a0"/>
+    <w:next w:val="Subtitle"/>
     <w:qFormat/>
     <w:rsid w:val="00A55888"/>
     <w:pPr>
@@ -3188,11 +3196,11 @@
       <w:lang w:eastAsia="en-US"/>
     </w:rPr>
   </w:style>
-  <w:style w:type="paragraph" w:styleId="1">
+  <w:style w:type="paragraph" w:styleId="Heading1">
     <w:name w:val="heading 1"/>
-    <w:basedOn w:val="a"/>
-    <w:next w:val="a"/>
-    <w:link w:val="10"/>
+    <w:basedOn w:val="Normal"/>
+    <w:next w:val="Normal"/>
+    <w:link w:val="Heading1Char"/>
     <w:uiPriority w:val="9"/>
     <w:qFormat/>
     <w:rsid w:val="00C20269"/>
@@ -3210,11 +3218,11 @@
       <w:szCs w:val="32"/>
     </w:rPr>
   </w:style>
-  <w:style w:type="paragraph" w:styleId="2">
+  <w:style w:type="paragraph" w:styleId="Heading2">
     <w:name w:val="heading 2"/>
-    <w:basedOn w:val="a"/>
-    <w:next w:val="a"/>
-    <w:link w:val="20"/>
+    <w:basedOn w:val="Normal"/>
+    <w:next w:val="Normal"/>
+    <w:link w:val="Heading2Char"/>
     <w:uiPriority w:val="9"/>
     <w:unhideWhenUsed/>
     <w:qFormat/>
@@ -3234,13 +3242,13 @@
       <w:szCs w:val="26"/>
     </w:rPr>
   </w:style>
-  <w:style w:type="character" w:default="1" w:styleId="a1">
+  <w:style w:type="character" w:default="1" w:styleId="DefaultParagraphFont">
     <w:name w:val="Default Paragraph Font"/>
     <w:uiPriority w:val="1"/>
     <w:semiHidden/>
     <w:unhideWhenUsed/>
   </w:style>
-  <w:style w:type="table" w:default="1" w:styleId="a2">
+  <w:style w:type="table" w:default="1" w:styleId="TableNormal">
     <w:name w:val="Normal Table"/>
     <w:uiPriority w:val="99"/>
     <w:semiHidden/>
@@ -3255,15 +3263,15 @@
       </w:tblCellMar>
     </w:tblPr>
   </w:style>
-  <w:style w:type="numbering" w:default="1" w:styleId="a3">
+  <w:style w:type="numbering" w:default="1" w:styleId="NoList">
     <w:name w:val="No List"/>
     <w:uiPriority w:val="99"/>
     <w:semiHidden/>
     <w:unhideWhenUsed/>
   </w:style>
-  <w:style w:type="paragraph" w:styleId="a4">
+  <w:style w:type="paragraph" w:styleId="NormalWeb">
     <w:name w:val="Normal (Web)"/>
-    <w:basedOn w:val="a"/>
+    <w:basedOn w:val="Normal"/>
     <w:uiPriority w:val="99"/>
     <w:unhideWhenUsed/>
     <w:rsid w:val="00B31BCD"/>
@@ -3279,12 +3287,12 @@
   </w:style>
   <w:style w:type="character" w:customStyle="1" w:styleId="apple-converted-space">
     <w:name w:val="apple-converted-space"/>
-    <w:basedOn w:val="a1"/>
+    <w:basedOn w:val="DefaultParagraphFont"/>
     <w:rsid w:val="00B31BCD"/>
   </w:style>
-  <w:style w:type="character" w:styleId="a5">
+  <w:style w:type="character" w:styleId="Hyperlink">
     <w:name w:val="Hyperlink"/>
-    <w:basedOn w:val="a1"/>
+    <w:basedOn w:val="DefaultParagraphFont"/>
     <w:uiPriority w:val="99"/>
     <w:unhideWhenUsed/>
     <w:rsid w:val="00B31BCD"/>
@@ -3293,10 +3301,10 @@
       <w:u w:val="single"/>
     </w:rPr>
   </w:style>
-  <w:style w:type="paragraph" w:styleId="a6">
+  <w:style w:type="paragraph" w:styleId="BalloonText">
     <w:name w:val="Balloon Text"/>
-    <w:basedOn w:val="a"/>
-    <w:link w:val="a7"/>
+    <w:basedOn w:val="Normal"/>
+    <w:link w:val="BalloonTextChar"/>
     <w:uiPriority w:val="99"/>
     <w:semiHidden/>
     <w:unhideWhenUsed/>
@@ -3310,10 +3318,10 @@
       <w:szCs w:val="16"/>
     </w:rPr>
   </w:style>
-  <w:style w:type="character" w:customStyle="1" w:styleId="a7">
-    <w:name w:val="Текст выноски Знак"/>
-    <w:basedOn w:val="a1"/>
-    <w:link w:val="a6"/>
+  <w:style w:type="character" w:customStyle="1" w:styleId="BalloonTextChar">
+    <w:name w:val="Balloon Text Char"/>
+    <w:basedOn w:val="DefaultParagraphFont"/>
+    <w:link w:val="BalloonText"/>
     <w:uiPriority w:val="99"/>
     <w:semiHidden/>
     <w:rsid w:val="00B31BCD"/>
@@ -3323,9 +3331,9 @@
       <w:szCs w:val="16"/>
     </w:rPr>
   </w:style>
-  <w:style w:type="table" w:styleId="a8">
+  <w:style w:type="table" w:styleId="TableGrid">
     <w:name w:val="Table Grid"/>
-    <w:basedOn w:val="a2"/>
+    <w:basedOn w:val="TableNormal"/>
     <w:uiPriority w:val="59"/>
     <w:rsid w:val="00B31BCD"/>
     <w:tblPr>
@@ -3339,11 +3347,11 @@
       </w:tblBorders>
     </w:tblPr>
   </w:style>
-  <w:style w:type="paragraph" w:styleId="a9">
+  <w:style w:type="paragraph" w:styleId="Title">
     <w:name w:val="Title"/>
-    <w:basedOn w:val="a"/>
-    <w:next w:val="a"/>
-    <w:link w:val="aa"/>
+    <w:basedOn w:val="Normal"/>
+    <w:next w:val="Normal"/>
+    <w:link w:val="TitleChar"/>
     <w:uiPriority w:val="10"/>
     <w:qFormat/>
     <w:rsid w:val="00C20269"/>
@@ -3359,10 +3367,10 @@
       <w:szCs w:val="56"/>
     </w:rPr>
   </w:style>
-  <w:style w:type="character" w:customStyle="1" w:styleId="aa">
-    <w:name w:val="Заголовок Знак"/>
-    <w:basedOn w:val="a1"/>
-    <w:link w:val="a9"/>
+  <w:style w:type="character" w:customStyle="1" w:styleId="TitleChar">
+    <w:name w:val="Title Char"/>
+    <w:basedOn w:val="DefaultParagraphFont"/>
+    <w:link w:val="Title"/>
     <w:uiPriority w:val="10"/>
     <w:rsid w:val="00C20269"/>
     <w:rPr>
@@ -3374,10 +3382,10 @@
       <w:lang w:eastAsia="en-US"/>
     </w:rPr>
   </w:style>
-  <w:style w:type="character" w:customStyle="1" w:styleId="10">
-    <w:name w:val="Заголовок 1 Знак"/>
-    <w:basedOn w:val="a1"/>
-    <w:link w:val="1"/>
+  <w:style w:type="character" w:customStyle="1" w:styleId="Heading1Char">
+    <w:name w:val="Heading 1 Char"/>
+    <w:basedOn w:val="DefaultParagraphFont"/>
+    <w:link w:val="Heading1"/>
     <w:uiPriority w:val="9"/>
     <w:rsid w:val="00C20269"/>
     <w:rPr>
@@ -3389,10 +3397,10 @@
       <w:lang w:eastAsia="en-US"/>
     </w:rPr>
   </w:style>
-  <w:style w:type="character" w:customStyle="1" w:styleId="20">
-    <w:name w:val="Заголовок 2 Знак"/>
-    <w:basedOn w:val="a1"/>
-    <w:link w:val="2"/>
+  <w:style w:type="character" w:customStyle="1" w:styleId="Heading2Char">
+    <w:name w:val="Heading 2 Char"/>
+    <w:basedOn w:val="DefaultParagraphFont"/>
+    <w:link w:val="Heading2"/>
     <w:uiPriority w:val="9"/>
     <w:rsid w:val="00C20269"/>
     <w:rPr>
@@ -3405,9 +3413,9 @@
       <w:lang w:eastAsia="en-US"/>
     </w:rPr>
   </w:style>
-  <w:style w:type="table" w:customStyle="1" w:styleId="ab">
+  <w:style w:type="table" w:customStyle="1" w:styleId="a">
     <w:name w:val="Табилчный"/>
-    <w:basedOn w:val="8"/>
+    <w:basedOn w:val="TableGrid8"/>
     <w:uiPriority w:val="99"/>
     <w:rsid w:val="00A55888"/>
     <w:rPr>
@@ -3461,11 +3469,11 @@
       </w:tcPr>
     </w:tblStylePr>
   </w:style>
-  <w:style w:type="paragraph" w:styleId="a0">
+  <w:style w:type="paragraph" w:styleId="Subtitle">
     <w:name w:val="Subtitle"/>
-    <w:basedOn w:val="a"/>
-    <w:next w:val="a"/>
-    <w:link w:val="ac"/>
+    <w:basedOn w:val="Normal"/>
+    <w:next w:val="Normal"/>
+    <w:link w:val="SubtitleChar"/>
     <w:uiPriority w:val="11"/>
     <w:qFormat/>
     <w:rsid w:val="00C20269"/>
@@ -3483,10 +3491,10 @@
       <w:sz w:val="22"/>
     </w:rPr>
   </w:style>
-  <w:style w:type="character" w:customStyle="1" w:styleId="ac">
-    <w:name w:val="Подзаголовок Знак"/>
-    <w:basedOn w:val="a1"/>
-    <w:link w:val="a0"/>
+  <w:style w:type="character" w:customStyle="1" w:styleId="SubtitleChar">
+    <w:name w:val="Subtitle Char"/>
+    <w:basedOn w:val="DefaultParagraphFont"/>
+    <w:link w:val="Subtitle"/>
     <w:uiPriority w:val="11"/>
     <w:rsid w:val="00C20269"/>
     <w:rPr>
@@ -3498,9 +3506,9 @@
       <w:lang w:eastAsia="en-US"/>
     </w:rPr>
   </w:style>
-  <w:style w:type="table" w:customStyle="1" w:styleId="11">
+  <w:style w:type="table" w:customStyle="1" w:styleId="1">
     <w:name w:val="Стиль1"/>
-    <w:basedOn w:val="12"/>
+    <w:basedOn w:val="TableClassic1"/>
     <w:uiPriority w:val="99"/>
     <w:rsid w:val="00A55888"/>
     <w:rPr>
@@ -3576,9 +3584,9 @@
       </w:tcPr>
     </w:tblStylePr>
   </w:style>
-  <w:style w:type="table" w:styleId="8">
+  <w:style w:type="table" w:styleId="TableGrid8">
     <w:name w:val="Table Grid 8"/>
-    <w:basedOn w:val="a2"/>
+    <w:basedOn w:val="TableNormal"/>
     <w:uiPriority w:val="99"/>
     <w:semiHidden/>
     <w:unhideWhenUsed/>
@@ -3644,9 +3652,9 @@
       </w:tcPr>
     </w:tblStylePr>
   </w:style>
-  <w:style w:type="table" w:customStyle="1" w:styleId="ad">
+  <w:style w:type="table" w:customStyle="1" w:styleId="a0">
     <w:name w:val="Табличный"/>
-    <w:basedOn w:val="12"/>
+    <w:basedOn w:val="TableClassic1"/>
     <w:uiPriority w:val="99"/>
     <w:rsid w:val="00A55888"/>
     <w:rPr>
@@ -3722,9 +3730,9 @@
       </w:tcPr>
     </w:tblStylePr>
   </w:style>
-  <w:style w:type="table" w:customStyle="1" w:styleId="21">
+  <w:style w:type="table" w:customStyle="1" w:styleId="2">
     <w:name w:val="Табличный2"/>
-    <w:basedOn w:val="22"/>
+    <w:basedOn w:val="TableColorful2"/>
     <w:uiPriority w:val="99"/>
     <w:rsid w:val="00A55888"/>
     <w:rPr>
@@ -3793,9 +3801,9 @@
       </w:tcPr>
     </w:tblStylePr>
   </w:style>
-  <w:style w:type="table" w:styleId="12">
+  <w:style w:type="table" w:styleId="TableClassic1">
     <w:name w:val="Table Classic 1"/>
-    <w:basedOn w:val="a2"/>
+    <w:basedOn w:val="TableNormal"/>
     <w:uiPriority w:val="99"/>
     <w:semiHidden/>
     <w:unhideWhenUsed/>
@@ -3881,7 +3889,7 @@
   </w:style>
   <w:style w:type="table" w:customStyle="1" w:styleId="3">
     <w:name w:val="Табличный3"/>
-    <w:basedOn w:val="30"/>
+    <w:basedOn w:val="TableClassic3"/>
     <w:uiPriority w:val="99"/>
     <w:rsid w:val="00EC5747"/>
     <w:tblPr/>
@@ -3935,10 +3943,10 @@
       </w:tcPr>
     </w:tblStylePr>
   </w:style>
-  <w:style w:type="paragraph" w:styleId="ae">
+  <w:style w:type="paragraph" w:styleId="Header">
     <w:name w:val="header"/>
-    <w:basedOn w:val="a"/>
-    <w:link w:val="af"/>
+    <w:basedOn w:val="Normal"/>
+    <w:link w:val="HeaderChar"/>
     <w:uiPriority w:val="99"/>
     <w:unhideWhenUsed/>
     <w:rsid w:val="00EC5747"/>
@@ -3950,9 +3958,9 @@
       <w:spacing w:line="240" w:lineRule="auto"/>
     </w:pPr>
   </w:style>
-  <w:style w:type="table" w:styleId="22">
+  <w:style w:type="table" w:styleId="TableColorful2">
     <w:name w:val="Table Colorful 2"/>
-    <w:basedOn w:val="a2"/>
+    <w:basedOn w:val="TableNormal"/>
     <w:uiPriority w:val="99"/>
     <w:semiHidden/>
     <w:unhideWhenUsed/>
@@ -4028,9 +4036,9 @@
       </w:tcPr>
     </w:tblStylePr>
   </w:style>
-  <w:style w:type="table" w:styleId="30">
+  <w:style w:type="table" w:styleId="TableClassic3">
     <w:name w:val="Table Classic 3"/>
-    <w:basedOn w:val="a2"/>
+    <w:basedOn w:val="TableNormal"/>
     <w:uiPriority w:val="99"/>
     <w:semiHidden/>
     <w:unhideWhenUsed/>
@@ -4100,10 +4108,10 @@
       </w:tcPr>
     </w:tblStylePr>
   </w:style>
-  <w:style w:type="character" w:customStyle="1" w:styleId="af">
-    <w:name w:val="Верхний колонтитул Знак"/>
-    <w:basedOn w:val="a1"/>
-    <w:link w:val="ae"/>
+  <w:style w:type="character" w:customStyle="1" w:styleId="HeaderChar">
+    <w:name w:val="Header Char"/>
+    <w:basedOn w:val="DefaultParagraphFont"/>
+    <w:link w:val="Header"/>
     <w:uiPriority w:val="99"/>
     <w:rsid w:val="00EC5747"/>
     <w:rPr>
@@ -4113,10 +4121,10 @@
       <w:lang w:eastAsia="en-US"/>
     </w:rPr>
   </w:style>
-  <w:style w:type="paragraph" w:styleId="af0">
+  <w:style w:type="paragraph" w:styleId="Footer">
     <w:name w:val="footer"/>
-    <w:basedOn w:val="a"/>
-    <w:link w:val="af1"/>
+    <w:basedOn w:val="Normal"/>
+    <w:link w:val="FooterChar"/>
     <w:uiPriority w:val="99"/>
     <w:unhideWhenUsed/>
     <w:rsid w:val="00EC5747"/>
@@ -4128,10 +4136,10 @@
       <w:spacing w:line="240" w:lineRule="auto"/>
     </w:pPr>
   </w:style>
-  <w:style w:type="character" w:customStyle="1" w:styleId="af1">
-    <w:name w:val="Нижний колонтитул Знак"/>
-    <w:basedOn w:val="a1"/>
-    <w:link w:val="af0"/>
+  <w:style w:type="character" w:customStyle="1" w:styleId="FooterChar">
+    <w:name w:val="Footer Char"/>
+    <w:basedOn w:val="DefaultParagraphFont"/>
+    <w:link w:val="Footer"/>
     <w:uiPriority w:val="99"/>
     <w:rsid w:val="00EC5747"/>
     <w:rPr>
@@ -4141,10 +4149,10 @@
       <w:lang w:eastAsia="en-US"/>
     </w:rPr>
   </w:style>
-  <w:style w:type="paragraph" w:styleId="af2">
+  <w:style w:type="paragraph" w:styleId="TOCHeading">
     <w:name w:val="TOC Heading"/>
-    <w:basedOn w:val="1"/>
-    <w:next w:val="a"/>
+    <w:basedOn w:val="Heading1"/>
+    <w:next w:val="Normal"/>
     <w:uiPriority w:val="39"/>
     <w:unhideWhenUsed/>
     <w:qFormat/>
@@ -4162,10 +4170,10 @@
       <w:lang w:eastAsia="ru-RU"/>
     </w:rPr>
   </w:style>
-  <w:style w:type="paragraph" w:styleId="13">
+  <w:style w:type="paragraph" w:styleId="TOC1">
     <w:name w:val="toc 1"/>
-    <w:basedOn w:val="a"/>
-    <w:next w:val="a"/>
+    <w:basedOn w:val="Normal"/>
+    <w:next w:val="Normal"/>
     <w:autoRedefine/>
     <w:uiPriority w:val="39"/>
     <w:unhideWhenUsed/>
@@ -4174,10 +4182,10 @@
       <w:spacing w:after="100"/>
     </w:pPr>
   </w:style>
-  <w:style w:type="paragraph" w:styleId="23">
+  <w:style w:type="paragraph" w:styleId="TOC2">
     <w:name w:val="toc 2"/>
-    <w:basedOn w:val="a"/>
-    <w:next w:val="a"/>
+    <w:basedOn w:val="Normal"/>
+    <w:next w:val="Normal"/>
     <w:autoRedefine/>
     <w:uiPriority w:val="39"/>
     <w:unhideWhenUsed/>
@@ -4187,10 +4195,10 @@
       <w:ind w:left="280"/>
     </w:pPr>
   </w:style>
-  <w:style w:type="paragraph" w:styleId="af3">
+  <w:style w:type="paragraph" w:styleId="FootnoteText">
     <w:name w:val="footnote text"/>
-    <w:basedOn w:val="a"/>
-    <w:link w:val="af4"/>
+    <w:basedOn w:val="Normal"/>
+    <w:link w:val="FootnoteTextChar"/>
     <w:uiPriority w:val="99"/>
     <w:semiHidden/>
     <w:unhideWhenUsed/>
@@ -4203,10 +4211,10 @@
       <w:szCs w:val="20"/>
     </w:rPr>
   </w:style>
-  <w:style w:type="character" w:customStyle="1" w:styleId="af4">
-    <w:name w:val="Текст сноски Знак"/>
-    <w:basedOn w:val="a1"/>
-    <w:link w:val="af3"/>
+  <w:style w:type="character" w:customStyle="1" w:styleId="FootnoteTextChar">
+    <w:name w:val="Footnote Text Char"/>
+    <w:basedOn w:val="DefaultParagraphFont"/>
+    <w:link w:val="FootnoteText"/>
     <w:uiPriority w:val="99"/>
     <w:semiHidden/>
     <w:rsid w:val="00EC5747"/>
@@ -4215,9 +4223,9 @@
       <w:lang w:eastAsia="en-US"/>
     </w:rPr>
   </w:style>
-  <w:style w:type="character" w:styleId="af5">
+  <w:style w:type="character" w:styleId="FootnoteReference">
     <w:name w:val="footnote reference"/>
-    <w:basedOn w:val="a1"/>
+    <w:basedOn w:val="DefaultParagraphFont"/>
     <w:uiPriority w:val="99"/>
     <w:semiHidden/>
     <w:unhideWhenUsed/>
@@ -4226,9 +4234,9 @@
       <w:vertAlign w:val="superscript"/>
     </w:rPr>
   </w:style>
-  <w:style w:type="table" w:customStyle="1" w:styleId="24">
+  <w:style w:type="table" w:customStyle="1" w:styleId="20">
     <w:name w:val="Стиль2"/>
-    <w:basedOn w:val="4"/>
+    <w:basedOn w:val="TableGrid4"/>
     <w:uiPriority w:val="99"/>
     <w:rsid w:val="00D62DE7"/>
     <w:rPr>
@@ -4283,9 +4291,9 @@
       </w:tcPr>
     </w:tblStylePr>
   </w:style>
-  <w:style w:type="table" w:styleId="4">
+  <w:style w:type="table" w:styleId="TableGrid4">
     <w:name w:val="Table Grid 4"/>
-    <w:basedOn w:val="a2"/>
+    <w:basedOn w:val="TableNormal"/>
     <w:uiPriority w:val="99"/>
     <w:semiHidden/>
     <w:unhideWhenUsed/>
@@ -4653,7 +4661,7 @@
 </file>
 
 <file path=customXml/itemProps1.xml><?xml version="1.0" encoding="utf-8"?>
-<ds:datastoreItem xmlns:ds="http://schemas.openxmlformats.org/officeDocument/2006/customXml" ds:itemID="{26F7E3C6-8653-4444-952F-9A32689E224E}">
+<ds:datastoreItem xmlns:ds="http://schemas.openxmlformats.org/officeDocument/2006/customXml" ds:itemID="{86F1FE50-D5F7-4016-93AC-E2FFACFAB3F9}">
   <ds:schemaRefs>
     <ds:schemaRef ds:uri="http://schemas.openxmlformats.org/officeDocument/2006/bibliography"/>
   </ds:schemaRefs>

</xml_diff>